<commit_message>
Edit files for project
</commit_message>
<xml_diff>
--- a/popis_sql_mcaganova.docx
+++ b/popis_sql_mcaganova.docx
@@ -5,12 +5,21 @@
     <w:p>
       <w:pPr>
         <w:pStyle w:val="Nzov"/>
-      </w:pPr>
-      <w:r>
-        <w:t>Engeto – Popis SQL projektu</w:t>
-      </w:r>
-    </w:p>
-    <w:p>
+        <w:jc w:val="both"/>
+      </w:pPr>
+      <w:proofErr w:type="spellStart"/>
+      <w:r>
+        <w:t>Engeto</w:t>
+      </w:r>
+      <w:proofErr w:type="spellEnd"/>
+      <w:r>
+        <w:t xml:space="preserve"> – Popis SQL projektu</w:t>
+      </w:r>
+    </w:p>
+    <w:p>
+      <w:pPr>
+        <w:jc w:val="both"/>
+      </w:pPr>
       <w:r>
         <w:t>Študent: Mariana Cagáňová</w:t>
       </w:r>
@@ -20,7 +29,154 @@
         <w:jc w:val="both"/>
       </w:pPr>
       <w:r>
-        <w:t>Pre zjednodušenie som si vytvorila 3 pohľady:</w:t>
+        <w:t>Postup:</w:t>
+      </w:r>
+    </w:p>
+    <w:p>
+      <w:pPr>
+        <w:jc w:val="both"/>
+      </w:pPr>
+      <w:r>
+        <w:t xml:space="preserve">Na základe </w:t>
+      </w:r>
+      <w:r>
+        <w:t>požiadavkou</w:t>
+      </w:r>
+      <w:r>
+        <w:t xml:space="preserve"> som si vytriedila, ktoré tabuľky budem potrebovať, ktoré údaje z nich sú pre projekt osožné a na základe čoho budem jednotlivé tabuľky spájať. Všetky tabuľky sú na seba napojené cez atribút Country a niektoré aj </w:t>
+      </w:r>
+      <w:proofErr w:type="spellStart"/>
+      <w:r>
+        <w:t>Date</w:t>
+      </w:r>
+      <w:proofErr w:type="spellEnd"/>
+      <w:r>
+        <w:t xml:space="preserve">. Prvý problém nastal pri spájaní. Jednotlivé tabuľky mali rôzne názvy krajín a preto sa dobre nespojili. Aby som predišla tomuto problému porovnávala som názvy krajín v jednotlivých tabuľkách a jednotlivé názvy krajín som upravila. Najskôr som na moju hlavnú tabuľku, ktorou bolo </w:t>
+      </w:r>
+      <w:r>
+        <w:t>covid19_basic_differencies</w:t>
+      </w:r>
+      <w:r>
+        <w:t>, napojila testy, populáciu a potom pridala požadované stĺpčeky či je víkend alebo deň v týždni (1, 0) a o aké obdobie sa jedná (0, 1, 2, 3).</w:t>
+      </w:r>
+    </w:p>
+    <w:p>
+      <w:pPr>
+        <w:jc w:val="both"/>
+      </w:pPr>
+      <w:r>
+        <w:t xml:space="preserve">Ďalej som pripojila tabuľku </w:t>
+      </w:r>
+      <w:proofErr w:type="spellStart"/>
+      <w:r>
+        <w:t>countries</w:t>
+      </w:r>
+      <w:proofErr w:type="spellEnd"/>
+      <w:r>
+        <w:t xml:space="preserve">, z ktorej som potrebovala </w:t>
+      </w:r>
+      <w:r>
+        <w:t>priemerný</w:t>
+      </w:r>
+      <w:r>
+        <w:t xml:space="preserve"> vek a hustotu populácie. Z tabuľky </w:t>
+      </w:r>
+      <w:proofErr w:type="spellStart"/>
+      <w:r>
+        <w:t>economies</w:t>
+      </w:r>
+      <w:proofErr w:type="spellEnd"/>
+      <w:r>
+        <w:t xml:space="preserve"> som pripojila vyrátané HDP na osobu, </w:t>
+      </w:r>
+      <w:proofErr w:type="spellStart"/>
+      <w:r>
+        <w:t>gini</w:t>
+      </w:r>
+      <w:proofErr w:type="spellEnd"/>
+      <w:r>
+        <w:t xml:space="preserve"> koeficient a</w:t>
+      </w:r>
+      <w:r>
+        <w:t xml:space="preserve"> úmrtnosť detí. Koeficient </w:t>
+      </w:r>
+      <w:proofErr w:type="spellStart"/>
+      <w:r>
+        <w:t>gini</w:t>
+      </w:r>
+      <w:proofErr w:type="spellEnd"/>
+      <w:r>
+        <w:t xml:space="preserve"> sa v dátach objavoval veľmi sporadicky a to aj v minulých rokoch. Ani úmrtnosť detí nebola uvedené pre rok 2020 ale takmer všetky krajiny mali tento údaj uvedený v roku 2019 preto som sa rozhodla ho použiť. </w:t>
+      </w:r>
+    </w:p>
+    <w:p>
+      <w:pPr>
+        <w:jc w:val="both"/>
+      </w:pPr>
+      <w:r>
+        <w:t xml:space="preserve">Ako ďalšie bolo potrebné dodať údaje o percentuálnom podiely náboženstiev v jednotlivých krajinách. Najskôr som zistila aké jednotlivé náboženstvá sú v tabuľke </w:t>
+      </w:r>
+      <w:proofErr w:type="spellStart"/>
+      <w:r>
+        <w:t>religions</w:t>
+      </w:r>
+      <w:proofErr w:type="spellEnd"/>
+      <w:r>
+        <w:t xml:space="preserve"> uvedené a aby sa mi s nimi lepšie pracovalo vytvorila som si pohľad, kde je vyrátaný podiel jednotlivých náboženstiev na danú krajinu a až tento pohľad som neskôr pridala k hlavnej tabuľke.</w:t>
+      </w:r>
+    </w:p>
+    <w:p>
+      <w:pPr>
+        <w:jc w:val="both"/>
+      </w:pPr>
+      <w:r>
+        <w:t xml:space="preserve">Ako posledné bolo potrebné pridať požadované údaje o počasí. Keďže hlavná tabuľka s informáciami o covide obsahuje iba rok 2020 a 2021 aj z počasia som zobrala len tieto hodnoty. Aby bolo možné </w:t>
+      </w:r>
+      <w:proofErr w:type="spellStart"/>
+      <w:r>
+        <w:t>napárovať</w:t>
+      </w:r>
+      <w:proofErr w:type="spellEnd"/>
+      <w:r>
+        <w:t xml:space="preserve"> hodnoty dátumu musela som zmeniť dátový typ z </w:t>
+      </w:r>
+      <w:proofErr w:type="spellStart"/>
+      <w:r>
+        <w:t>Datetime</w:t>
+      </w:r>
+      <w:proofErr w:type="spellEnd"/>
+      <w:r>
+        <w:t xml:space="preserve"> na </w:t>
+      </w:r>
+      <w:proofErr w:type="spellStart"/>
+      <w:r>
+        <w:t>Date</w:t>
+      </w:r>
+      <w:proofErr w:type="spellEnd"/>
+      <w:r>
+        <w:t xml:space="preserve"> a zmeniť teplotu a nárazy vetra na číslo, čomu predchádzalo orezanie textu. Aj pri mestách bolo potrebné porovnať a upraviť názvy miest, pretože nie všetky sa zhodovali. Počet hodín kedy pršalo som zrátala iba hodiny, ktoré sú poskytnuté pretože nešlo určiť či v hodinách, ktoré chýbali pršalo alebo nie. Keďže dážď mal rovnaký formát nebolo potrebného ho meniť na číslo. Pre priemernú teplotu za deň som zvolia čas 6 až 18:00. Z počasia som vytvorila pohľad, ktorý som pridala k výslednej tabuľke.</w:t>
+      </w:r>
+    </w:p>
+    <w:p>
+      <w:pPr>
+        <w:jc w:val="both"/>
+      </w:pPr>
+      <w:r>
+        <w:t>Popis:</w:t>
+      </w:r>
+    </w:p>
+    <w:p>
+      <w:pPr>
+        <w:jc w:val="both"/>
+      </w:pPr>
+      <w:r>
+        <w:t xml:space="preserve">Pre zjednodušenie som si vytvorila </w:t>
+      </w:r>
+      <w:r>
+        <w:t>4</w:t>
+      </w:r>
+      <w:r>
+        <w:t xml:space="preserve"> pohľady:</w:t>
       </w:r>
     </w:p>
     <w:p>
@@ -32,9 +188,11 @@
         </w:numPr>
         <w:jc w:val="both"/>
       </w:pPr>
+      <w:proofErr w:type="spellStart"/>
       <w:r>
         <w:t>v_MC_weather_year</w:t>
       </w:r>
+      <w:proofErr w:type="spellEnd"/>
       <w:r>
         <w:t xml:space="preserve"> – ktorý obsahuje údaje o počasí v roku 2020 a</w:t>
       </w:r>
@@ -57,17 +215,83 @@
         </w:numPr>
         <w:jc w:val="both"/>
       </w:pPr>
+      <w:proofErr w:type="spellStart"/>
       <w:r>
         <w:t>v_MC_weather</w:t>
       </w:r>
-      <w:r>
-        <w:t xml:space="preserve"> – ktorý obsahuje údaje a medzivýpočty potrebné pre počasie. Počet hodín kedy pršalo</w:t>
+      <w:proofErr w:type="spellEnd"/>
+      <w:r>
+        <w:t xml:space="preserve"> – ktorý obsahuje údaje a </w:t>
+      </w:r>
+      <w:proofErr w:type="spellStart"/>
+      <w:r>
+        <w:t>medzivýpočty</w:t>
+      </w:r>
+      <w:proofErr w:type="spellEnd"/>
+      <w:r>
+        <w:t xml:space="preserve"> potrebné pre počasie. Počet hodín kedy pršalo</w:t>
       </w:r>
       <w:r>
         <w:t xml:space="preserve"> je zrátaný počet hodín kedy boli zrážky nenulové keďže inak sa nedalo s presnosťou určiť koľko hodín medzi jednotlivými údajmi pršalo.</w:t>
       </w:r>
       <w:r>
-        <w:t xml:space="preserve"> Aby sa dáta správne napárovali bolo potrebné zmeniť typ Date z Datetime na Date a upraviť názvy krajín a miest z tabuľky countries a weather, ktoré sa používali na  spojenie s tabuľkou countries a neskôr CBD.</w:t>
+        <w:t xml:space="preserve"> Aby sa dáta správne </w:t>
+      </w:r>
+      <w:proofErr w:type="spellStart"/>
+      <w:r>
+        <w:t>napárovali</w:t>
+      </w:r>
+      <w:proofErr w:type="spellEnd"/>
+      <w:r>
+        <w:t xml:space="preserve"> bolo potrebné zmeniť typ </w:t>
+      </w:r>
+      <w:proofErr w:type="spellStart"/>
+      <w:r>
+        <w:t>Date</w:t>
+      </w:r>
+      <w:proofErr w:type="spellEnd"/>
+      <w:r>
+        <w:t xml:space="preserve"> z </w:t>
+      </w:r>
+      <w:proofErr w:type="spellStart"/>
+      <w:r>
+        <w:t>Datetime</w:t>
+      </w:r>
+      <w:proofErr w:type="spellEnd"/>
+      <w:r>
+        <w:t xml:space="preserve"> na </w:t>
+      </w:r>
+      <w:proofErr w:type="spellStart"/>
+      <w:r>
+        <w:t>Date</w:t>
+      </w:r>
+      <w:proofErr w:type="spellEnd"/>
+      <w:r>
+        <w:t xml:space="preserve"> a upraviť názvy krajín a miest z tabuľky </w:t>
+      </w:r>
+      <w:proofErr w:type="spellStart"/>
+      <w:r>
+        <w:t>countries</w:t>
+      </w:r>
+      <w:proofErr w:type="spellEnd"/>
+      <w:r>
+        <w:t xml:space="preserve"> a </w:t>
+      </w:r>
+      <w:proofErr w:type="spellStart"/>
+      <w:r>
+        <w:t>weather</w:t>
+      </w:r>
+      <w:proofErr w:type="spellEnd"/>
+      <w:r>
+        <w:t xml:space="preserve">, ktoré sa používali na  spojenie s tabuľkou </w:t>
+      </w:r>
+      <w:proofErr w:type="spellStart"/>
+      <w:r>
+        <w:t>countries</w:t>
+      </w:r>
+      <w:proofErr w:type="spellEnd"/>
+      <w:r>
+        <w:t xml:space="preserve"> a neskôr CBD.</w:t>
       </w:r>
     </w:p>
     <w:p>
@@ -79,9 +303,11 @@
         </w:numPr>
         <w:jc w:val="both"/>
       </w:pPr>
+      <w:proofErr w:type="spellStart"/>
       <w:r>
         <w:t>v_MC_rel_per_country</w:t>
       </w:r>
+      <w:proofErr w:type="spellEnd"/>
       <w:r>
         <w:t xml:space="preserve"> – obsahuje podiely náboženstiev jednotlivých krajín za rok 2020</w:t>
       </w:r>
@@ -95,11 +321,29 @@
         </w:numPr>
         <w:jc w:val="both"/>
       </w:pPr>
+      <w:proofErr w:type="spellStart"/>
       <w:r>
         <w:t>v_MC_life_expectancy_diff</w:t>
       </w:r>
-      <w:r>
-        <w:t xml:space="preserve"> – obsahuje údaje o rozdieloch medzi life expectancy v rokoch 2015 a 1965</w:t>
+      <w:proofErr w:type="spellEnd"/>
+      <w:r>
+        <w:t xml:space="preserve"> – obsahuje údaje o rozdieloch medzi </w:t>
+      </w:r>
+      <w:proofErr w:type="spellStart"/>
+      <w:r>
+        <w:t>life</w:t>
+      </w:r>
+      <w:proofErr w:type="spellEnd"/>
+      <w:r>
+        <w:t xml:space="preserve"> </w:t>
+      </w:r>
+      <w:proofErr w:type="spellStart"/>
+      <w:r>
+        <w:t>expectancy</w:t>
+      </w:r>
+      <w:proofErr w:type="spellEnd"/>
+      <w:r>
+        <w:t xml:space="preserve"> v rokoch 2015 a 1965</w:t>
       </w:r>
     </w:p>
     <w:p>
@@ -113,7 +357,11 @@
         <w:t xml:space="preserve"> (ďalej ako CBD)</w:t>
       </w:r>
       <w:r>
-        <w:t>, takže všetky ostatné dáta sú napojené na tieto údaje. Keďže názvy krajín medzi jednotlivými tabuľkami sa mierne líšia brala som ako hlavné názvy, názvy krajín z CBD tabuľky a s tými pracovala ďalej. Nie všetky krajiny sa ale nachádzali v</w:t>
+        <w:t xml:space="preserve">, takže všetky ostatné dáta sú napojené na tieto údaje. Keďže názvy krajín medzi jednotlivými tabuľkami sa mierne líšia brala som </w:t>
+      </w:r>
+      <w:r>
+        <w:lastRenderedPageBreak/>
+        <w:t>ako hlavné názvy, názvy krajín z CBD tabuľky a s tými pracovala ďalej. Nie všetky krajiny sa ale nachádzali v</w:t>
       </w:r>
       <w:r>
         <w:t> </w:t>

</xml_diff>